<commit_message>
folder organization and cleaning
</commit_message>
<xml_diff>
--- a/mjmaslow/Dakar Rally/module/DakarRally_worksheet_Answer_Key.docx
+++ b/mjmaslow/Dakar Rally/module/DakarRally_worksheet_Answer_Key.docx
@@ -172,7 +172,7 @@
           <w:noProof/>
         </w:rPr>
         <w:drawing>
-          <wp:inline distT="0" distB="0" distL="0" distR="0" wp14:anchorId="7E5265A6" wp14:editId="6BB6674E">
+          <wp:inline distT="0" distB="0" distL="0" distR="0" wp14:anchorId="7E5265A6" wp14:editId="3A824FA8">
             <wp:extent cx="2766695" cy="1189125"/>
             <wp:effectExtent l="0" t="0" r="1905" b="5080"/>
             <wp:docPr id="1192480347" name="Picture 4" descr="A table with numbers and symbols&#10;&#10;Description automatically generated"/>
@@ -1224,17 +1224,25 @@
         </w:rPr>
         <w:t xml:space="preserve">       </w:t>
       </w:r>
-    </w:p>
-    <w:p>
-      <w:pPr>
-        <w:tabs>
-          <w:tab w:val="left" w:pos="2897"/>
-        </w:tabs>
-        <w:rPr>
-          <w:rFonts w:ascii="Calibri" w:hAnsi="Calibri" w:cs="Calibri"/>
-        </w:rPr>
-      </w:pPr>
       <w:commentRangeStart w:id="0"/>
+      <w:commentRangeEnd w:id="0"/>
+      <w:r>
+        <w:rPr>
+          <w:rStyle w:val="CommentReference"/>
+        </w:rPr>
+        <w:commentReference w:id="0"/>
+      </w:r>
+    </w:p>
+    <w:p>
+      <w:pPr>
+        <w:tabs>
+          <w:tab w:val="left" w:pos="2897"/>
+        </w:tabs>
+        <w:rPr>
+          <w:rFonts w:ascii="Calibri" w:hAnsi="Calibri" w:cs="Calibri"/>
+        </w:rPr>
+      </w:pPr>
+      <w:commentRangeStart w:id="1"/>
       <w:r>
         <w:rPr>
           <w:rFonts w:ascii="Calibri" w:hAnsi="Calibri" w:cs="Calibri"/>
@@ -1640,12 +1648,12 @@
         </w:rPr>
         <w:t xml:space="preserve">  head()</w:t>
       </w:r>
-      <w:commentRangeEnd w:id="0"/>
+      <w:commentRangeEnd w:id="1"/>
       <w:r>
         <w:rPr>
           <w:rStyle w:val="CommentReference"/>
         </w:rPr>
-        <w:commentReference w:id="0"/>
+        <w:commentReference w:id="1"/>
       </w:r>
     </w:p>
     <w:p>
@@ -1681,7 +1689,24 @@
 
 <file path=word/comments.xml><?xml version="1.0" encoding="utf-8"?>
 <w:comments xmlns:wpc="http://schemas.microsoft.com/office/word/2010/wordprocessingCanvas" xmlns:cx="http://schemas.microsoft.com/office/drawing/2014/chartex" xmlns:cx1="http://schemas.microsoft.com/office/drawing/2015/9/8/chartex" xmlns:cx2="http://schemas.microsoft.com/office/drawing/2015/10/21/chartex" xmlns:cx3="http://schemas.microsoft.com/office/drawing/2016/5/9/chartex" xmlns:cx4="http://schemas.microsoft.com/office/drawing/2016/5/10/chartex" xmlns:cx5="http://schemas.microsoft.com/office/drawing/2016/5/11/chartex" xmlns:cx6="http://schemas.microsoft.com/office/drawing/2016/5/12/chartex" xmlns:cx7="http://schemas.microsoft.com/office/drawing/2016/5/13/chartex" xmlns:cx8="http://schemas.microsoft.com/office/drawing/2016/5/14/chartex" xmlns:mc="http://schemas.openxmlformats.org/markup-compatibility/2006" xmlns:aink="http://schemas.microsoft.com/office/drawing/2016/ink" xmlns:am3d="http://schemas.microsoft.com/office/drawing/2017/model3d" xmlns:o="urn:schemas-microsoft-com:office:office" xmlns:oel="http://schemas.microsoft.com/office/2019/extlst" xmlns:r="http://schemas.openxmlformats.org/officeDocument/2006/relationships" xmlns:m="http://schemas.openxmlformats.org/officeDocument/2006/math" xmlns:v="urn:schemas-microsoft-com:vml" xmlns:wp14="http://schemas.microsoft.com/office/word/2010/wordprocessingDrawing" xmlns:wp="http://schemas.openxmlformats.org/drawingml/2006/wordprocessingDrawing" xmlns:w10="urn:schemas-microsoft-com:office:word" xmlns:w="http://schemas.openxmlformats.org/wordprocessingml/2006/main" xmlns:w14="http://schemas.microsoft.com/office/word/2010/wordml" xmlns:w15="http://schemas.microsoft.com/office/word/2012/wordml" xmlns:w16cex="http://schemas.microsoft.com/office/word/2018/wordml/cex" xmlns:w16cid="http://schemas.microsoft.com/office/word/2016/wordml/cid" xmlns:w16="http://schemas.microsoft.com/office/word/2018/wordml" xmlns:w16sdtdh="http://schemas.microsoft.com/office/word/2020/wordml/sdtdatahash" xmlns:w16se="http://schemas.microsoft.com/office/word/2015/wordml/symex" xmlns:wpg="http://schemas.microsoft.com/office/word/2010/wordprocessingGroup" xmlns:wpi="http://schemas.microsoft.com/office/word/2010/wordprocessingInk" xmlns:wne="http://schemas.microsoft.com/office/word/2006/wordml" xmlns:wps="http://schemas.microsoft.com/office/word/2010/wordprocessingShape" mc:Ignorable="w14 w15 w16se w16cid w16 w16cex w16sdtdh wp14">
-  <w:comment w:id="0" w:author="Matthew Maslow" w:date="2024-05-06T13:56:00Z" w:initials="MM">
+  <w:comment w:id="0" w:author="Matthew Maslow" w:date="2024-05-06T13:59:00Z" w:initials="MM">
+    <w:p>
+      <w:r>
+        <w:rPr>
+          <w:rStyle w:val="CommentReference"/>
+        </w:rPr>
+        <w:annotationRef/>
+      </w:r>
+      <w:r>
+        <w:rPr>
+          <w:sz w:val="20"/>
+          <w:szCs w:val="20"/>
+        </w:rPr>
+        <w:t>maybe add a question….. based off a stage depending on how a driver does on one stage…. how would one determine which stage is more important</w:t>
+      </w:r>
+    </w:p>
+  </w:comment>
+  <w:comment w:id="1" w:author="Matthew Maslow" w:date="2024-05-06T13:56:00Z" w:initials="MM">
     <w:p>
       <w:r>
         <w:rPr>
@@ -1704,18 +1729,21 @@
 
 <file path=word/commentsExtended.xml><?xml version="1.0" encoding="utf-8"?>
 <w15:commentsEx xmlns:wpc="http://schemas.microsoft.com/office/word/2010/wordprocessingCanvas" xmlns:cx="http://schemas.microsoft.com/office/drawing/2014/chartex" xmlns:cx1="http://schemas.microsoft.com/office/drawing/2015/9/8/chartex" xmlns:cx2="http://schemas.microsoft.com/office/drawing/2015/10/21/chartex" xmlns:cx3="http://schemas.microsoft.com/office/drawing/2016/5/9/chartex" xmlns:cx4="http://schemas.microsoft.com/office/drawing/2016/5/10/chartex" xmlns:cx5="http://schemas.microsoft.com/office/drawing/2016/5/11/chartex" xmlns:cx6="http://schemas.microsoft.com/office/drawing/2016/5/12/chartex" xmlns:cx7="http://schemas.microsoft.com/office/drawing/2016/5/13/chartex" xmlns:cx8="http://schemas.microsoft.com/office/drawing/2016/5/14/chartex" xmlns:mc="http://schemas.openxmlformats.org/markup-compatibility/2006" xmlns:aink="http://schemas.microsoft.com/office/drawing/2016/ink" xmlns:am3d="http://schemas.microsoft.com/office/drawing/2017/model3d" xmlns:o="urn:schemas-microsoft-com:office:office" xmlns:oel="http://schemas.microsoft.com/office/2019/extlst" xmlns:r="http://schemas.openxmlformats.org/officeDocument/2006/relationships" xmlns:m="http://schemas.openxmlformats.org/officeDocument/2006/math" xmlns:v="urn:schemas-microsoft-com:vml" xmlns:wp14="http://schemas.microsoft.com/office/word/2010/wordprocessingDrawing" xmlns:wp="http://schemas.openxmlformats.org/drawingml/2006/wordprocessingDrawing" xmlns:w10="urn:schemas-microsoft-com:office:word" xmlns:w="http://schemas.openxmlformats.org/wordprocessingml/2006/main" xmlns:w14="http://schemas.microsoft.com/office/word/2010/wordml" xmlns:w15="http://schemas.microsoft.com/office/word/2012/wordml" xmlns:w16cex="http://schemas.microsoft.com/office/word/2018/wordml/cex" xmlns:w16cid="http://schemas.microsoft.com/office/word/2016/wordml/cid" xmlns:w16="http://schemas.microsoft.com/office/word/2018/wordml" xmlns:w16sdtdh="http://schemas.microsoft.com/office/word/2020/wordml/sdtdatahash" xmlns:w16se="http://schemas.microsoft.com/office/word/2015/wordml/symex" xmlns:wpg="http://schemas.microsoft.com/office/word/2010/wordprocessingGroup" xmlns:wpi="http://schemas.microsoft.com/office/word/2010/wordprocessingInk" xmlns:wne="http://schemas.microsoft.com/office/word/2006/wordml" xmlns:wps="http://schemas.microsoft.com/office/word/2010/wordprocessingShape" mc:Ignorable="w14 w15 w16se w16cid w16 w16cex w16sdtdh wp14">
+  <w15:commentEx w15:paraId="73E45C8D" w15:done="0"/>
   <w15:commentEx w15:paraId="06AA4E0F" w15:done="0"/>
 </w15:commentsEx>
 </file>
 
 <file path=word/commentsExtensible.xml><?xml version="1.0" encoding="utf-8"?>
 <w16cex:commentsExtensible xmlns:wpc="http://schemas.microsoft.com/office/word/2010/wordprocessingCanvas" xmlns:cx="http://schemas.microsoft.com/office/drawing/2014/chartex" xmlns:cx1="http://schemas.microsoft.com/office/drawing/2015/9/8/chartex" xmlns:cx2="http://schemas.microsoft.com/office/drawing/2015/10/21/chartex" xmlns:cx3="http://schemas.microsoft.com/office/drawing/2016/5/9/chartex" xmlns:cx4="http://schemas.microsoft.com/office/drawing/2016/5/10/chartex" xmlns:cx5="http://schemas.microsoft.com/office/drawing/2016/5/11/chartex" xmlns:cx6="http://schemas.microsoft.com/office/drawing/2016/5/12/chartex" xmlns:cx7="http://schemas.microsoft.com/office/drawing/2016/5/13/chartex" xmlns:cx8="http://schemas.microsoft.com/office/drawing/2016/5/14/chartex" xmlns:cr="http://schemas.microsoft.com/office/comments/2020/reactions" xmlns:mc="http://schemas.openxmlformats.org/markup-compatibility/2006" xmlns:aink="http://schemas.microsoft.com/office/drawing/2016/ink" xmlns:am3d="http://schemas.microsoft.com/office/drawing/2017/model3d" xmlns:o="urn:schemas-microsoft-com:office:office" xmlns:oel="http://schemas.microsoft.com/office/2019/extlst" xmlns:r="http://schemas.openxmlformats.org/officeDocument/2006/relationships" xmlns:m="http://schemas.openxmlformats.org/officeDocument/2006/math" xmlns:v="urn:schemas-microsoft-com:vml" xmlns:wp14="http://schemas.microsoft.com/office/word/2010/wordprocessingDrawing" xmlns:wp="http://schemas.openxmlformats.org/drawingml/2006/wordprocessingDrawing" xmlns:w10="urn:schemas-microsoft-com:office:word" xmlns:w="http://schemas.openxmlformats.org/wordprocessingml/2006/main" xmlns:w14="http://schemas.microsoft.com/office/word/2010/wordml" xmlns:w15="http://schemas.microsoft.com/office/word/2012/wordml" xmlns:w16cex="http://schemas.microsoft.com/office/word/2018/wordml/cex" xmlns:w16cid="http://schemas.microsoft.com/office/word/2016/wordml/cid" xmlns:w16="http://schemas.microsoft.com/office/word/2018/wordml" xmlns:w16sdtdh="http://schemas.microsoft.com/office/word/2020/wordml/sdtdatahash" xmlns:w16se="http://schemas.microsoft.com/office/word/2015/wordml/symex" xmlns:wpg="http://schemas.microsoft.com/office/word/2010/wordprocessingGroup" xmlns:wpi="http://schemas.microsoft.com/office/word/2010/wordprocessingInk" xmlns:wne="http://schemas.microsoft.com/office/word/2006/wordml" xmlns:wps="http://schemas.microsoft.com/office/word/2010/wordprocessingShape" mc:Ignorable="w14 w15 w16se w16cid w16 w16cex w16sdtdh cr wp14">
+  <w16cex:commentExtensible w16cex:durableId="30A9276B" w16cex:dateUtc="2024-05-06T17:59:00Z"/>
   <w16cex:commentExtensible w16cex:durableId="20CB5E27" w16cex:dateUtc="2024-05-06T17:56:00Z"/>
 </w16cex:commentsExtensible>
 </file>
 
 <file path=word/commentsIds.xml><?xml version="1.0" encoding="utf-8"?>
 <w16cid:commentsIds xmlns:wpc="http://schemas.microsoft.com/office/word/2010/wordprocessingCanvas" xmlns:cx="http://schemas.microsoft.com/office/drawing/2014/chartex" xmlns:cx1="http://schemas.microsoft.com/office/drawing/2015/9/8/chartex" xmlns:cx2="http://schemas.microsoft.com/office/drawing/2015/10/21/chartex" xmlns:cx3="http://schemas.microsoft.com/office/drawing/2016/5/9/chartex" xmlns:cx4="http://schemas.microsoft.com/office/drawing/2016/5/10/chartex" xmlns:cx5="http://schemas.microsoft.com/office/drawing/2016/5/11/chartex" xmlns:cx6="http://schemas.microsoft.com/office/drawing/2016/5/12/chartex" xmlns:cx7="http://schemas.microsoft.com/office/drawing/2016/5/13/chartex" xmlns:cx8="http://schemas.microsoft.com/office/drawing/2016/5/14/chartex" xmlns:mc="http://schemas.openxmlformats.org/markup-compatibility/2006" xmlns:aink="http://schemas.microsoft.com/office/drawing/2016/ink" xmlns:am3d="http://schemas.microsoft.com/office/drawing/2017/model3d" xmlns:o="urn:schemas-microsoft-com:office:office" xmlns:oel="http://schemas.microsoft.com/office/2019/extlst" xmlns:r="http://schemas.openxmlformats.org/officeDocument/2006/relationships" xmlns:m="http://schemas.openxmlformats.org/officeDocument/2006/math" xmlns:v="urn:schemas-microsoft-com:vml" xmlns:wp14="http://schemas.microsoft.com/office/word/2010/wordprocessingDrawing" xmlns:wp="http://schemas.openxmlformats.org/drawingml/2006/wordprocessingDrawing" xmlns:w10="urn:schemas-microsoft-com:office:word" xmlns:w="http://schemas.openxmlformats.org/wordprocessingml/2006/main" xmlns:w14="http://schemas.microsoft.com/office/word/2010/wordml" xmlns:w15="http://schemas.microsoft.com/office/word/2012/wordml" xmlns:w16cex="http://schemas.microsoft.com/office/word/2018/wordml/cex" xmlns:w16cid="http://schemas.microsoft.com/office/word/2016/wordml/cid" xmlns:w16="http://schemas.microsoft.com/office/word/2018/wordml" xmlns:w16sdtdh="http://schemas.microsoft.com/office/word/2020/wordml/sdtdatahash" xmlns:w16se="http://schemas.microsoft.com/office/word/2015/wordml/symex" xmlns:wpg="http://schemas.microsoft.com/office/word/2010/wordprocessingGroup" xmlns:wpi="http://schemas.microsoft.com/office/word/2010/wordprocessingInk" xmlns:wne="http://schemas.microsoft.com/office/word/2006/wordml" xmlns:wps="http://schemas.microsoft.com/office/word/2010/wordprocessingShape" mc:Ignorable="w14 w15 w16se w16cid w16 w16cex w16sdtdh wp14">
+  <w16cid:commentId w16cid:paraId="73E45C8D" w16cid:durableId="30A9276B"/>
   <w16cid:commentId w16cid:paraId="06AA4E0F" w16cid:durableId="20CB5E27"/>
 </w16cid:commentsIds>
 </file>

</xml_diff>